<commit_message>
almost finished week 4 opdracht 1
</commit_message>
<xml_diff>
--- a/opgaven/week4/opgaven.docx
+++ b/opgaven/week4/opgaven.docx
@@ -982,6 +982,385 @@
         <w:ind w:right="0" w:left="0" w:firstLine="0"/>
         <w:jc w:val="left"/>
         <w:rPr>
+          <w:rFonts w:ascii="Calibri" w:hAnsi="Calibri" w:cs="Calibri" w:eastAsia="Calibri"/>
+          <w:color w:val="auto"/>
+          <w:spacing w:val="0"/>
+          <w:position w:val="0"/>
+          <w:sz w:val="22"/>
+          <w:shd w:fill="auto" w:val="clear"/>
+        </w:rPr>
+      </w:pPr>
+      <w:r>
+        <w:rPr>
+          <w:rFonts w:ascii="Calibri" w:hAnsi="Calibri" w:cs="Calibri" w:eastAsia="Calibri"/>
+          <w:color w:val="auto"/>
+          <w:spacing w:val="0"/>
+          <w:position w:val="0"/>
+          <w:sz w:val="22"/>
+          <w:shd w:fill="auto" w:val="clear"/>
+        </w:rPr>
+        <w:t xml:space="preserve">De vraagtekens geven aan dat hier data komt welke </w:t>
+      </w:r>
+      <w:r>
+        <w:rPr>
+          <w:rFonts w:ascii="Calibri" w:hAnsi="Calibri" w:cs="Calibri" w:eastAsia="Calibri"/>
+          <w:i/>
+          <w:color w:val="auto"/>
+          <w:spacing w:val="0"/>
+          <w:position w:val="0"/>
+          <w:sz w:val="22"/>
+          <w:shd w:fill="auto" w:val="clear"/>
+        </w:rPr>
+        <w:t xml:space="preserve">niet</w:t>
+      </w:r>
+      <w:r>
+        <w:rPr>
+          <w:rFonts w:ascii="Calibri" w:hAnsi="Calibri" w:cs="Calibri" w:eastAsia="Calibri"/>
+          <w:color w:val="auto"/>
+          <w:spacing w:val="0"/>
+          <w:position w:val="0"/>
+          <w:sz w:val="22"/>
+          <w:shd w:fill="auto" w:val="clear"/>
+        </w:rPr>
+        <w:t xml:space="preserve"> onderdeel zijn van de werking van de query. </w:t>
+      </w:r>
+    </w:p>
+    <w:p>
+      <w:pPr>
+        <w:spacing w:before="0" w:after="200" w:line="276"/>
+        <w:ind w:right="0" w:left="0" w:firstLine="0"/>
+        <w:jc w:val="left"/>
+        <w:rPr>
+          <w:rFonts w:ascii="Calibri" w:hAnsi="Calibri" w:cs="Calibri" w:eastAsia="Calibri"/>
+          <w:color w:val="auto"/>
+          <w:spacing w:val="0"/>
+          <w:position w:val="0"/>
+          <w:sz w:val="22"/>
+          <w:shd w:fill="auto" w:val="clear"/>
+        </w:rPr>
+      </w:pPr>
+      <w:r>
+        <w:rPr>
+          <w:rFonts w:ascii="Calibri" w:hAnsi="Calibri" w:cs="Calibri" w:eastAsia="Calibri"/>
+          <w:color w:val="auto"/>
+          <w:spacing w:val="0"/>
+          <w:position w:val="0"/>
+          <w:sz w:val="22"/>
+          <w:shd w:fill="auto" w:val="clear"/>
+        </w:rPr>
+        <w:t xml:space="preserve">Voor ons framework (python, flask) defineren we eerst onze </w:t>
+      </w:r>
+      <w:r>
+        <w:rPr>
+          <w:rFonts w:ascii="Calibri" w:hAnsi="Calibri" w:cs="Calibri" w:eastAsia="Calibri"/>
+          <w:i/>
+          <w:color w:val="auto"/>
+          <w:spacing w:val="0"/>
+          <w:position w:val="0"/>
+          <w:sz w:val="22"/>
+          <w:shd w:fill="auto" w:val="clear"/>
+        </w:rPr>
+        <w:t xml:space="preserve">stored procedure</w:t>
+      </w:r>
+      <w:r>
+        <w:rPr>
+          <w:rFonts w:ascii="Calibri" w:hAnsi="Calibri" w:cs="Calibri" w:eastAsia="Calibri"/>
+          <w:color w:val="auto"/>
+          <w:spacing w:val="0"/>
+          <w:position w:val="0"/>
+          <w:sz w:val="22"/>
+          <w:shd w:fill="auto" w:val="clear"/>
+        </w:rPr>
+        <w:t xml:space="preserve"> in de MySQL database. Voor de bovenstaande query ziet dat er als volgt uit:</w:t>
+      </w:r>
+    </w:p>
+    <w:p>
+      <w:pPr>
+        <w:spacing w:before="0" w:after="200" w:line="276"/>
+        <w:ind w:right="0" w:left="0" w:firstLine="0"/>
+        <w:jc w:val="left"/>
+        <w:rPr>
+          <w:rFonts w:ascii="Consolas" w:hAnsi="Consolas" w:cs="Consolas" w:eastAsia="Consolas"/>
+          <w:color w:val="auto"/>
+          <w:spacing w:val="0"/>
+          <w:position w:val="0"/>
+          <w:sz w:val="22"/>
+          <w:shd w:fill="auto" w:val="clear"/>
+        </w:rPr>
+      </w:pPr>
+      <w:r>
+        <w:rPr>
+          <w:rFonts w:ascii="Consolas" w:hAnsi="Consolas" w:cs="Consolas" w:eastAsia="Consolas"/>
+          <w:color w:val="auto"/>
+          <w:spacing w:val="0"/>
+          <w:position w:val="0"/>
+          <w:sz w:val="22"/>
+          <w:shd w:fill="auto" w:val="clear"/>
+        </w:rPr>
+        <w:t xml:space="preserve">PROCEDURE `sp_login` (</w:t>
+        <w:br/>
+        <w:t xml:space="preserve">    IN p_username VARCHAR(20), </w:t>
+        <w:br/>
+        <w:t xml:space="preserve">    IN p_password VARCAR(200)</w:t>
+        <w:br/>
+        <w:t xml:space="preserve">)</w:t>
+        <w:br/>
+        <w:t xml:space="preserve">BEGIN</w:t>
+        <w:br/>
+        <w:t xml:space="preserve">    SELECT id FROM users WHERE username = p_username AND password = p_password;</w:t>
+        <w:br/>
+        <w:t xml:space="preserve">END$$</w:t>
+      </w:r>
+    </w:p>
+    <w:p>
+      <w:pPr>
+        <w:spacing w:before="0" w:after="200" w:line="276"/>
+        <w:ind w:right="0" w:left="0" w:firstLine="0"/>
+        <w:jc w:val="left"/>
+        <w:rPr>
+          <w:rFonts w:ascii="Calibri" w:hAnsi="Calibri" w:cs="Calibri" w:eastAsia="Calibri"/>
+          <w:color w:val="auto"/>
+          <w:spacing w:val="0"/>
+          <w:position w:val="0"/>
+          <w:sz w:val="22"/>
+          <w:shd w:fill="auto" w:val="clear"/>
+        </w:rPr>
+      </w:pPr>
+      <w:r>
+        <w:rPr>
+          <w:rFonts w:ascii="Calibri" w:hAnsi="Calibri" w:cs="Calibri" w:eastAsia="Calibri"/>
+          <w:color w:val="auto"/>
+          <w:spacing w:val="0"/>
+          <w:position w:val="0"/>
+          <w:sz w:val="22"/>
+          <w:shd w:fill="auto" w:val="clear"/>
+        </w:rPr>
+        <w:t xml:space="preserve">Vervolgens roepen we de </w:t>
+      </w:r>
+      <w:r>
+        <w:rPr>
+          <w:rFonts w:ascii="Calibri" w:hAnsi="Calibri" w:cs="Calibri" w:eastAsia="Calibri"/>
+          <w:i/>
+          <w:color w:val="auto"/>
+          <w:spacing w:val="0"/>
+          <w:position w:val="0"/>
+          <w:sz w:val="22"/>
+          <w:shd w:fill="auto" w:val="clear"/>
+        </w:rPr>
+        <w:t xml:space="preserve">stored procedure</w:t>
+      </w:r>
+      <w:r>
+        <w:rPr>
+          <w:rFonts w:ascii="Calibri" w:hAnsi="Calibri" w:cs="Calibri" w:eastAsia="Calibri"/>
+          <w:color w:val="auto"/>
+          <w:spacing w:val="0"/>
+          <w:position w:val="0"/>
+          <w:sz w:val="22"/>
+          <w:shd w:fill="auto" w:val="clear"/>
+        </w:rPr>
+        <w:t xml:space="preserve"> aan met de onderstaande python code:</w:t>
+      </w:r>
+    </w:p>
+    <w:p>
+      <w:pPr>
+        <w:spacing w:before="0" w:after="200" w:line="276"/>
+        <w:ind w:right="0" w:left="0" w:firstLine="0"/>
+        <w:jc w:val="left"/>
+        <w:rPr>
+          <w:rFonts w:ascii="Consolas" w:hAnsi="Consolas" w:cs="Consolas" w:eastAsia="Consolas"/>
+          <w:color w:val="auto"/>
+          <w:spacing w:val="0"/>
+          <w:position w:val="0"/>
+          <w:sz w:val="22"/>
+          <w:shd w:fill="auto" w:val="clear"/>
+        </w:rPr>
+      </w:pPr>
+      <w:r>
+        <w:rPr>
+          <w:rFonts w:ascii="Consolas" w:hAnsi="Consolas" w:cs="Consolas" w:eastAsia="Consolas"/>
+          <w:color w:val="auto"/>
+          <w:spacing w:val="0"/>
+          <w:position w:val="0"/>
+          <w:sz w:val="22"/>
+          <w:shd w:fill="auto" w:val="clear"/>
+        </w:rPr>
+        <w:t xml:space="preserve">conn = mysql.connect()</w:t>
+        <w:br/>
+        <w:t xml:space="preserve">cursor = conn.cursor()</w:t>
+        <w:br/>
+        <w:t xml:space="preserve">cursor.callproc('sp_login', (username, password))</w:t>
+        <w:br/>
+        <w:t xml:space="preserve">result = cursor.fetchone()</w:t>
+      </w:r>
+    </w:p>
+    <w:p>
+      <w:pPr>
+        <w:spacing w:before="0" w:after="200" w:line="276"/>
+        <w:ind w:right="0" w:left="0" w:firstLine="0"/>
+        <w:jc w:val="left"/>
+        <w:rPr>
+          <w:rFonts w:ascii="Calibri" w:hAnsi="Calibri" w:cs="Calibri" w:eastAsia="Calibri"/>
+          <w:b/>
+          <w:color w:val="auto"/>
+          <w:spacing w:val="0"/>
+          <w:position w:val="0"/>
+          <w:sz w:val="22"/>
+          <w:shd w:fill="auto" w:val="clear"/>
+        </w:rPr>
+      </w:pPr>
+      <w:r>
+        <w:rPr>
+          <w:rFonts w:ascii="Calibri" w:hAnsi="Calibri" w:cs="Calibri" w:eastAsia="Calibri"/>
+          <w:b/>
+          <w:color w:val="auto"/>
+          <w:spacing w:val="0"/>
+          <w:position w:val="0"/>
+          <w:sz w:val="22"/>
+          <w:shd w:fill="auto" w:val="clear"/>
+        </w:rPr>
+        <w:t xml:space="preserve">5. Wat is session-hijacking en op welke manier kan dit gebruikt worden voor identity-theft?</w:t>
+      </w:r>
+    </w:p>
+    <w:p>
+      <w:pPr>
+        <w:spacing w:before="0" w:after="200" w:line="276"/>
+        <w:ind w:right="0" w:left="0" w:firstLine="0"/>
+        <w:jc w:val="left"/>
+        <w:rPr>
+          <w:rFonts w:ascii="Calibri" w:hAnsi="Calibri" w:cs="Calibri" w:eastAsia="Calibri"/>
+          <w:color w:val="auto"/>
+          <w:spacing w:val="0"/>
+          <w:position w:val="0"/>
+          <w:sz w:val="22"/>
+          <w:shd w:fill="auto" w:val="clear"/>
+        </w:rPr>
+      </w:pPr>
+      <w:r>
+        <w:rPr>
+          <w:rFonts w:ascii="Calibri" w:hAnsi="Calibri" w:cs="Calibri" w:eastAsia="Calibri"/>
+          <w:color w:val="auto"/>
+          <w:spacing w:val="0"/>
+          <w:position w:val="0"/>
+          <w:sz w:val="22"/>
+          <w:shd w:fill="auto" w:val="clear"/>
+        </w:rPr>
+        <w:t xml:space="preserve">Sessies worden over het algemeen bij gehouden met behulp van cookies. Wanneer een gebruiker inlogt krijgt hij een sessie cookie die bij alle volgende requests worden meegestuurd. Zo blijft de gebruiker ingelogd en hoeft er niet voor elke request geauthentiseerd worden.</w:t>
+      </w:r>
+    </w:p>
+    <w:p>
+      <w:pPr>
+        <w:spacing w:before="0" w:after="200" w:line="276"/>
+        <w:ind w:right="0" w:left="0" w:firstLine="0"/>
+        <w:jc w:val="left"/>
+        <w:rPr>
+          <w:rFonts w:ascii="Calibri" w:hAnsi="Calibri" w:cs="Calibri" w:eastAsia="Calibri"/>
+          <w:color w:val="auto"/>
+          <w:spacing w:val="0"/>
+          <w:position w:val="0"/>
+          <w:sz w:val="22"/>
+          <w:shd w:fill="auto" w:val="clear"/>
+        </w:rPr>
+      </w:pPr>
+      <w:r>
+        <w:rPr>
+          <w:rFonts w:ascii="Calibri" w:hAnsi="Calibri" w:cs="Calibri" w:eastAsia="Calibri"/>
+          <w:color w:val="auto"/>
+          <w:spacing w:val="0"/>
+          <w:position w:val="0"/>
+          <w:sz w:val="22"/>
+          <w:shd w:fill="auto" w:val="clear"/>
+        </w:rPr>
+        <w:t xml:space="preserve">Wanneer een kwaadwillend persoon deze cookie kan kopieren en in zijn eigen computer zet kan hij op de sessie van de eerste gebruiker de website bezoeken. Hij heeft dan toegang tot het account van de gebruiker en kan zo zijn identiteit stelen.</w:t>
+      </w:r>
+    </w:p>
+    <w:p>
+      <w:pPr>
+        <w:spacing w:before="0" w:after="200" w:line="276"/>
+        <w:ind w:right="0" w:left="0" w:firstLine="0"/>
+        <w:jc w:val="left"/>
+        <w:rPr>
+          <w:rFonts w:ascii="Calibri" w:hAnsi="Calibri" w:cs="Calibri" w:eastAsia="Calibri"/>
+          <w:b/>
+          <w:color w:val="auto"/>
+          <w:spacing w:val="0"/>
+          <w:position w:val="0"/>
+          <w:sz w:val="22"/>
+          <w:shd w:fill="auto" w:val="clear"/>
+        </w:rPr>
+      </w:pPr>
+      <w:r>
+        <w:rPr>
+          <w:rFonts w:ascii="Calibri" w:hAnsi="Calibri" w:cs="Calibri" w:eastAsia="Calibri"/>
+          <w:b/>
+          <w:color w:val="auto"/>
+          <w:spacing w:val="0"/>
+          <w:position w:val="0"/>
+          <w:sz w:val="22"/>
+          <w:shd w:fill="auto" w:val="clear"/>
+        </w:rPr>
+        <w:t xml:space="preserve">6. Bekijk het onderstaande code-fragment. Welk gevaar schuilt er in dit fragement en op welke manieren is dat te omzeilen?</w:t>
+      </w:r>
+    </w:p>
+    <w:p>
+      <w:pPr>
+        <w:spacing w:before="0" w:after="200" w:line="276"/>
+        <w:ind w:right="0" w:left="0" w:firstLine="0"/>
+        <w:jc w:val="left"/>
+        <w:rPr>
+          <w:rFonts w:ascii="Calibri" w:hAnsi="Calibri" w:cs="Calibri" w:eastAsia="Calibri"/>
+          <w:color w:val="auto"/>
+          <w:spacing w:val="0"/>
+          <w:position w:val="0"/>
+          <w:sz w:val="22"/>
+          <w:shd w:fill="auto" w:val="clear"/>
+        </w:rPr>
+      </w:pPr>
+      <w:r>
+        <w:rPr>
+          <w:rFonts w:ascii="Calibri" w:hAnsi="Calibri" w:cs="Calibri" w:eastAsia="Calibri"/>
+          <w:color w:val="auto"/>
+          <w:spacing w:val="0"/>
+          <w:position w:val="0"/>
+          <w:sz w:val="22"/>
+          <w:shd w:fill="auto" w:val="clear"/>
+        </w:rPr>
+        <w:t xml:space="preserve">...</w:t>
+      </w:r>
+    </w:p>
+    <w:p>
+      <w:pPr>
+        <w:spacing w:before="0" w:after="200" w:line="276"/>
+        <w:ind w:right="0" w:left="0" w:firstLine="0"/>
+        <w:jc w:val="left"/>
+        <w:rPr>
+          <w:rFonts w:ascii="Calibri" w:hAnsi="Calibri" w:cs="Calibri" w:eastAsia="Calibri"/>
+          <w:b/>
+          <w:color w:val="auto"/>
+          <w:spacing w:val="0"/>
+          <w:position w:val="0"/>
+          <w:sz w:val="22"/>
+          <w:shd w:fill="auto" w:val="clear"/>
+        </w:rPr>
+      </w:pPr>
+      <w:r>
+        <w:rPr>
+          <w:rFonts w:ascii="Calibri" w:hAnsi="Calibri" w:cs="Calibri" w:eastAsia="Calibri"/>
+          <w:b/>
+          <w:color w:val="auto"/>
+          <w:spacing w:val="0"/>
+          <w:position w:val="0"/>
+          <w:sz w:val="22"/>
+          <w:shd w:fill="auto" w:val="clear"/>
+        </w:rPr>
+        <w:t xml:space="preserve">7. Bestudeer het artikel Seven steps for building a secure web-application. Geeft van de zeven stappen die hierin genoemd worden elk een voor- en een nadeel. Is het wenselijk om deze stappen in elke web-applicatie in te bouwen?</w:t>
+      </w:r>
+    </w:p>
+    <w:p>
+      <w:pPr>
+        <w:spacing w:before="0" w:after="200" w:line="276"/>
+        <w:ind w:right="0" w:left="0" w:firstLine="0"/>
+        <w:jc w:val="left"/>
+        <w:rPr>
           <w:rFonts w:ascii="Consolas" w:hAnsi="Consolas" w:cs="Consolas" w:eastAsia="Consolas"/>
           <w:b/>
           <w:color w:val="auto"/>
@@ -1000,30 +1379,7 @@
           <w:sz w:val="22"/>
           <w:shd w:fill="auto" w:val="clear"/>
         </w:rPr>
-        <w:t xml:space="preserve">De vraagtekens geven aan dat hier data komt welke </w:t>
-      </w:r>
-      <w:r>
-        <w:rPr>
-          <w:rFonts w:ascii="Calibri" w:hAnsi="Calibri" w:cs="Calibri" w:eastAsia="Calibri"/>
-          <w:i/>
-          <w:color w:val="auto"/>
-          <w:spacing w:val="0"/>
-          <w:position w:val="0"/>
-          <w:sz w:val="22"/>
-          <w:shd w:fill="auto" w:val="clear"/>
-        </w:rPr>
-        <w:t xml:space="preserve">niet</w:t>
-      </w:r>
-      <w:r>
-        <w:rPr>
-          <w:rFonts w:ascii="Calibri" w:hAnsi="Calibri" w:cs="Calibri" w:eastAsia="Calibri"/>
-          <w:color w:val="auto"/>
-          <w:spacing w:val="0"/>
-          <w:position w:val="0"/>
-          <w:sz w:val="22"/>
-          <w:shd w:fill="auto" w:val="clear"/>
-        </w:rPr>
-        <w:t xml:space="preserve"> onderdeel zijn van de werking van de query. </w:t>
+        <w:t xml:space="preserve">...</w:t>
       </w:r>
     </w:p>
   </w:body>

</xml_diff>